<commit_message>
Update Illustration Glossary IRP documents
</commit_message>
<xml_diff>
--- a/_original_documents/Illustration-Glossary-Functionality-Specifications-IRP-v0.1.docx
+++ b/_original_documents/Illustration-Glossary-Functionality-Specifications-IRP-v0.1.docx
@@ -182,7 +182,13 @@
     </w:p>
     <w:p>
       <w:r>
-        <w:t>This document describes the implementation and functionality of the Smarter Balanced Item Illustration Glossary accessibility feature.   This Functionality Specification is intended as reference for all Implementation Readiness relative to this specific feature.</w:t>
+        <w:t xml:space="preserve">This document describes the implementation and functionality of the Smarter Balanced Item Illustration Glossary accessibility feature. This Functionality Specification is intended as reference for all Implementation Readiness relative to </w:t>
+      </w:r>
+      <w:r>
+        <w:t>Illustration Glossaries</w:t>
+      </w:r>
+      <w:r>
+        <w:t>.</w:t>
       </w:r>
     </w:p>
     <w:p>
@@ -195,7 +201,13 @@
     </w:p>
     <w:p>
       <w:r>
-        <w:t xml:space="preserve">An Illustration Glossary provides support functionality to provide definitions for certain words or phrases in the form of an image.  The illustration depicts the defining concept of the word or phrase it corresponds to (Figure 1). </w:t>
+        <w:t xml:space="preserve">An Illustration Glossary provides definitions for certain words or phrases in the form of an image. The illustration depicts the defining concept of the word or phrase </w:t>
+      </w:r>
+      <w:r>
+        <w:t xml:space="preserve">to which </w:t>
+      </w:r>
+      <w:r>
+        <w:t xml:space="preserve">it corresponds (Figure 1). </w:t>
       </w:r>
     </w:p>
     <w:p/>
@@ -338,7 +350,7 @@
                                     <pic:cNvPicPr/>
                                   </pic:nvPicPr>
                                   <pic:blipFill>
-                                    <a:blip r:embed="rId9"/>
+                                    <a:blip r:embed="rId8"/>
                                     <a:stretch>
                                       <a:fillRect/>
                                     </a:stretch>
@@ -380,12 +392,6 @@
           <w:rStyle w:val="Keyword"/>
         </w:rPr>
         <w:t>Figure 1. Example of an Illustration Glossary</w:t>
-      </w:r>
-      <w:r>
-        <w:rPr>
-          <w:rStyle w:val="Keyword"/>
-        </w:rPr>
-        <w:t>.</w:t>
       </w:r>
     </w:p>
     <w:p>
@@ -516,7 +522,7 @@
                                           <pic:cNvPicPr/>
                                         </pic:nvPicPr>
                                         <pic:blipFill rotWithShape="1">
-                                          <a:blip r:embed="rId10"/>
+                                          <a:blip r:embed="rId9"/>
                                           <a:srcRect l="9195"/>
                                           <a:stretch/>
                                         </pic:blipFill>
@@ -532,8 +538,8 @@
                                             <a:noFill/>
                                           </a:ln>
                                           <a:extLst>
-                                            <a:ext uri="{53640926-AAD7-44D8-BBD7-CCE9431645EC}">
-                                              <a14:shadowObscured xmlns:a14="http://schemas.microsoft.com/office/drawing/2010/main"/>
+                                            <a:ext uri="{53640926-AAD7-44d8-BBD7-CCE9431645EC}">
+                                              <a14:shadowObscured xmlns="" xmlns:mo="http://schemas.microsoft.com/office/mac/office/2008/main" xmlns:mv="urn:schemas-microsoft-com:mac:vml" xmlns:o="urn:schemas-microsoft-com:office:office" xmlns:v="urn:schemas-microsoft-com:vml" xmlns:w10="urn:schemas-microsoft-com:office:word" xmlns:w="http://schemas.openxmlformats.org/wordprocessingml/2006/main" xmlns:a14="http://schemas.microsoft.com/office/drawing/2010/main" xmlns:cx1="http://schemas.microsoft.com/office/drawing/2015/9/8/chartex"/>
                                             </a:ext>
                                           </a:extLst>
                                         </pic:spPr>
@@ -584,7 +590,7 @@
                                     <pic:cNvPicPr/>
                                   </pic:nvPicPr>
                                   <pic:blipFill rotWithShape="1">
-                                    <a:blip r:embed="rId11"/>
+                                    <a:blip r:embed="rId9"/>
                                     <a:srcRect l="9195"/>
                                     <a:stretch/>
                                   </pic:blipFill>
@@ -600,8 +606,8 @@
                                       <a:noFill/>
                                     </a:ln>
                                     <a:extLst>
-                                      <a:ext uri="{53640926-AAD7-44D8-BBD7-CCE9431645EC}">
-                                        <a14:shadowObscured xmlns:a14="http://schemas.microsoft.com/office/drawing/2010/main"/>
+                                      <a:ext uri="{53640926-AAD7-44d8-BBD7-CCE9431645EC}">
+                                        <a14:shadowObscured xmlns="" xmlns:mo="http://schemas.microsoft.com/office/mac/office/2008/main" xmlns:mv="urn:schemas-microsoft-com:mac:vml" xmlns:o="urn:schemas-microsoft-com:office:office" xmlns:v="urn:schemas-microsoft-com:vml" xmlns:w10="urn:schemas-microsoft-com:office:word" xmlns:w="http://schemas.openxmlformats.org/wordprocessingml/2006/main" xmlns:a14="http://schemas.microsoft.com/office/drawing/2010/main" xmlns:cx1="http://schemas.microsoft.com/office/drawing/2015/9/8/chartex"/>
                                       </a:ext>
                                     </a:extLst>
                                   </pic:spPr>
@@ -650,7 +656,7 @@
           <w:sz w:val="20"/>
           <w:szCs w:val="20"/>
         </w:rPr>
-        <w:t>Glossary word highlighting.</w:t>
+        <w:t>Glossary word highlighting</w:t>
       </w:r>
       <w:r>
         <w:rPr>
@@ -664,7 +670,31 @@
         <w:t xml:space="preserve">When the </w:t>
       </w:r>
       <w:r>
-        <w:t xml:space="preserve">cursor hoovers over the word or phrase, then an indication this is a word that can be looked up should be presented in the form of highlighting of the word and a small popup over the word instructing the user that this is a work to be looked up with “lookup word” as shown in Figure 3. </w:t>
+        <w:t xml:space="preserve">cursor hovers over the word or phrase, an indication </w:t>
+      </w:r>
+      <w:r>
+        <w:t xml:space="preserve">that </w:t>
+      </w:r>
+      <w:r>
+        <w:t>this is a word that can be looked up should be presented in the form of highlighting</w:t>
+      </w:r>
+      <w:r>
+        <w:t xml:space="preserve">. In addition, </w:t>
+      </w:r>
+      <w:r>
+        <w:t xml:space="preserve">a small popup over the word </w:t>
+      </w:r>
+      <w:r>
+        <w:t xml:space="preserve">should appear to </w:t>
+      </w:r>
+      <w:r>
+        <w:t>instruct the user that this is a wor</w:t>
+      </w:r>
+      <w:r>
+        <w:t>d</w:t>
+      </w:r>
+      <w:r>
+        <w:t xml:space="preserve"> to be looked up with “lookup word” as shown in Figure 3. </w:t>
       </w:r>
       <w:r>
         <w:t xml:space="preserve"> </w:t>
@@ -702,7 +732,7 @@
                     <pic:cNvPicPr/>
                   </pic:nvPicPr>
                   <pic:blipFill>
-                    <a:blip r:embed="rId12" cstate="print">
+                    <a:blip r:embed="rId10" cstate="print">
                       <a:extLst>
                         <a:ext uri="{28A0092B-C50C-407E-A947-70E740481C1C}">
                           <a14:useLocalDpi xmlns:a14="http://schemas.microsoft.com/office/drawing/2010/main" val="0"/>
@@ -804,7 +834,7 @@
                                           <pic:cNvPicPr/>
                                         </pic:nvPicPr>
                                         <pic:blipFill rotWithShape="1">
-                                          <a:blip r:embed="rId13"/>
+                                          <a:blip r:embed="rId11"/>
                                           <a:srcRect t="33692" b="10166"/>
                                           <a:stretch/>
                                         </pic:blipFill>
@@ -820,8 +850,8 @@
                                             <a:noFill/>
                                           </a:ln>
                                           <a:extLst>
-                                            <a:ext uri="{53640926-AAD7-44D8-BBD7-CCE9431645EC}">
-                                              <a14:shadowObscured xmlns:a14="http://schemas.microsoft.com/office/drawing/2010/main"/>
+                                            <a:ext uri="{53640926-AAD7-44d8-BBD7-CCE9431645EC}">
+                                              <a14:shadowObscured xmlns="" xmlns:mo="http://schemas.microsoft.com/office/mac/office/2008/main" xmlns:mv="urn:schemas-microsoft-com:mac:vml" xmlns:o="urn:schemas-microsoft-com:office:office" xmlns:v="urn:schemas-microsoft-com:vml" xmlns:w10="urn:schemas-microsoft-com:office:word" xmlns:w="http://schemas.openxmlformats.org/wordprocessingml/2006/main" xmlns:a14="http://schemas.microsoft.com/office/drawing/2010/main" xmlns:cx1="http://schemas.microsoft.com/office/drawing/2015/9/8/chartex"/>
                                             </a:ext>
                                           </a:extLst>
                                         </pic:spPr>
@@ -872,7 +902,7 @@
                                     <pic:cNvPicPr/>
                                   </pic:nvPicPr>
                                   <pic:blipFill rotWithShape="1">
-                                    <a:blip r:embed="rId14"/>
+                                    <a:blip r:embed="rId11"/>
                                     <a:srcRect t="33692" b="10166"/>
                                     <a:stretch/>
                                   </pic:blipFill>
@@ -888,8 +918,8 @@
                                       <a:noFill/>
                                     </a:ln>
                                     <a:extLst>
-                                      <a:ext uri="{53640926-AAD7-44D8-BBD7-CCE9431645EC}">
-                                        <a14:shadowObscured xmlns:a14="http://schemas.microsoft.com/office/drawing/2010/main"/>
+                                      <a:ext uri="{53640926-AAD7-44d8-BBD7-CCE9431645EC}">
+                                        <a14:shadowObscured xmlns="" xmlns:mo="http://schemas.microsoft.com/office/mac/office/2008/main" xmlns:mv="urn:schemas-microsoft-com:mac:vml" xmlns:o="urn:schemas-microsoft-com:office:office" xmlns:v="urn:schemas-microsoft-com:vml" xmlns:w10="urn:schemas-microsoft-com:office:word" xmlns:w="http://schemas.openxmlformats.org/wordprocessingml/2006/main" xmlns:a14="http://schemas.microsoft.com/office/drawing/2010/main" xmlns:cx1="http://schemas.microsoft.com/office/drawing/2015/9/8/chartex"/>
                                       </a:ext>
                                     </a:extLst>
                                   </pic:spPr>
@@ -948,7 +978,7 @@
           <w:sz w:val="20"/>
           <w:szCs w:val="20"/>
         </w:rPr>
-        <w:t xml:space="preserve">Example of hoover functionality in the form of </w:t>
+        <w:t xml:space="preserve">Example of hover functionality in the form of </w:t>
       </w:r>
       <w:r>
         <w:rPr>
@@ -965,14 +995,6 @@
         </w:rPr>
         <w:t>feedback when cursor is over word or phrase</w:t>
       </w:r>
-      <w:r>
-        <w:rPr>
-          <w:rStyle w:val="Keyword"/>
-          <w:sz w:val="20"/>
-          <w:szCs w:val="20"/>
-        </w:rPr>
-        <w:t>.</w:t>
-      </w:r>
     </w:p>
     <w:p>
       <w:pPr>
@@ -985,7 +1007,13 @@
     </w:p>
     <w:p>
       <w:r>
-        <w:t>When the user clicks on the word or phrase, the definition appears in the form of a popup window, placed close or at proximity to where the word is</w:t>
+        <w:t>When the user clicks on the word or phrase, the definition appears in the form of a popup window, placed close</w:t>
+      </w:r>
+      <w:r>
+        <w:t>ly</w:t>
+      </w:r>
+      <w:r>
+        <w:t xml:space="preserve"> to where the word is</w:t>
       </w:r>
       <w:r>
         <w:t xml:space="preserve"> located in the browser window as depicted in Figure 1 (above).</w:t>
@@ -1003,7 +1031,6 @@
         <w:pStyle w:val="Heading3"/>
       </w:pPr>
       <w:r>
-        <w:lastRenderedPageBreak/>
         <w:t>Moving the</w:t>
       </w:r>
       <w:r>
@@ -1015,7 +1042,19 @@
     </w:p>
     <w:p>
       <w:r>
-        <w:t>Like English and translated glossaries, the Illustration Glossary popup window may be moved around the screen by dragging the header bar</w:t>
+        <w:t xml:space="preserve">Like English and </w:t>
+      </w:r>
+      <w:r>
+        <w:t>T</w:t>
+      </w:r>
+      <w:r>
+        <w:t>ranslated</w:t>
+      </w:r>
+      <w:r>
+        <w:t xml:space="preserve"> G</w:t>
+      </w:r>
+      <w:r>
+        <w:t>lossaries, the Illustration Glossary popup window may be moved around the screen by dragging the header bar</w:t>
       </w:r>
       <w:r>
         <w:t xml:space="preserve"> (Figure 4)</w:t>
@@ -1056,7 +1095,7 @@
                     <pic:cNvPicPr/>
                   </pic:nvPicPr>
                   <pic:blipFill>
-                    <a:blip r:embed="rId12" cstate="print">
+                    <a:blip r:embed="rId10" cstate="print">
                       <a:extLst>
                         <a:ext uri="{28A0092B-C50C-407E-A947-70E740481C1C}">
                           <a14:useLocalDpi xmlns:a14="http://schemas.microsoft.com/office/drawing/2010/main" val="0"/>
@@ -1155,7 +1194,7 @@
                                           <pic:cNvPicPr/>
                                         </pic:nvPicPr>
                                         <pic:blipFill rotWithShape="1">
-                                          <a:blip r:embed="rId15"/>
+                                          <a:blip r:embed="rId12"/>
                                           <a:srcRect l="22127" r="12966" b="87174"/>
                                           <a:stretch/>
                                         </pic:blipFill>
@@ -1171,8 +1210,8 @@
                                             <a:noFill/>
                                           </a:ln>
                                           <a:extLst>
-                                            <a:ext uri="{53640926-AAD7-44D8-BBD7-CCE9431645EC}">
-                                              <a14:shadowObscured xmlns:a14="http://schemas.microsoft.com/office/drawing/2010/main"/>
+                                            <a:ext uri="{53640926-AAD7-44d8-BBD7-CCE9431645EC}">
+                                              <a14:shadowObscured xmlns="" xmlns:mo="http://schemas.microsoft.com/office/mac/office/2008/main" xmlns:mv="urn:schemas-microsoft-com:mac:vml" xmlns:o="urn:schemas-microsoft-com:office:office" xmlns:v="urn:schemas-microsoft-com:vml" xmlns:w10="urn:schemas-microsoft-com:office:word" xmlns:w="http://schemas.openxmlformats.org/wordprocessingml/2006/main" xmlns:a14="http://schemas.microsoft.com/office/drawing/2010/main" xmlns:cx1="http://schemas.microsoft.com/office/drawing/2015/9/8/chartex"/>
                                             </a:ext>
                                           </a:extLst>
                                         </pic:spPr>
@@ -1225,7 +1264,7 @@
                                     <pic:cNvPicPr/>
                                   </pic:nvPicPr>
                                   <pic:blipFill rotWithShape="1">
-                                    <a:blip r:embed="rId16"/>
+                                    <a:blip r:embed="rId12"/>
                                     <a:srcRect l="22127" r="12966" b="87174"/>
                                     <a:stretch/>
                                   </pic:blipFill>
@@ -1241,8 +1280,8 @@
                                       <a:noFill/>
                                     </a:ln>
                                     <a:extLst>
-                                      <a:ext uri="{53640926-AAD7-44D8-BBD7-CCE9431645EC}">
-                                        <a14:shadowObscured xmlns:a14="http://schemas.microsoft.com/office/drawing/2010/main"/>
+                                      <a:ext uri="{53640926-AAD7-44d8-BBD7-CCE9431645EC}">
+                                        <a14:shadowObscured xmlns="" xmlns:mo="http://schemas.microsoft.com/office/mac/office/2008/main" xmlns:mv="urn:schemas-microsoft-com:mac:vml" xmlns:o="urn:schemas-microsoft-com:office:office" xmlns:v="urn:schemas-microsoft-com:vml" xmlns:w10="urn:schemas-microsoft-com:office:word" xmlns:w="http://schemas.openxmlformats.org/wordprocessingml/2006/main" xmlns:a14="http://schemas.microsoft.com/office/drawing/2010/main" xmlns:cx1="http://schemas.microsoft.com/office/drawing/2015/9/8/chartex"/>
                                       </a:ext>
                                     </a:extLst>
                                   </pic:spPr>
@@ -1297,7 +1336,7 @@
           <w:sz w:val="20"/>
           <w:szCs w:val="20"/>
         </w:rPr>
-        <w:t>the Illustration Glossary window.</w:t>
+        <w:t>the Illustration Glossary window</w:t>
       </w:r>
     </w:p>
     <w:p/>
@@ -1311,7 +1350,13 @@
     </w:p>
     <w:p>
       <w:r>
-        <w:t>The popup window can be re-sized, and thus the Illustration scales accordingly</w:t>
+        <w:t xml:space="preserve">The popup window can be re-sized, and thus the </w:t>
+      </w:r>
+      <w:r>
+        <w:t>i</w:t>
+      </w:r>
+      <w:r>
+        <w:t>llustration scales accordingly</w:t>
       </w:r>
       <w:r>
         <w:t>.</w:t>
@@ -1360,7 +1405,7 @@
                     <pic:cNvPicPr/>
                   </pic:nvPicPr>
                   <pic:blipFill rotWithShape="1">
-                    <a:blip r:embed="rId16"/>
+                    <a:blip r:embed="rId12"/>
                     <a:srcRect l="75911" t="67576" r="21857" b="29246"/>
                     <a:stretch/>
                   </pic:blipFill>
@@ -1376,8 +1421,8 @@
                       <a:noFill/>
                     </a:ln>
                     <a:extLst>
-                      <a:ext uri="{53640926-AAD7-44D8-BBD7-CCE9431645EC}">
-                        <a14:shadowObscured xmlns:a14="http://schemas.microsoft.com/office/drawing/2010/main"/>
+                      <a:ext uri="{53640926-AAD7-44d8-BBD7-CCE9431645EC}">
+                        <a14:shadowObscured xmlns="" xmlns:mo="http://schemas.microsoft.com/office/mac/office/2008/main" xmlns:mv="urn:schemas-microsoft-com:mac:vml" xmlns:o="urn:schemas-microsoft-com:office:office" xmlns:v="urn:schemas-microsoft-com:vml" xmlns:w10="urn:schemas-microsoft-com:office:word" xmlns:w="http://schemas.openxmlformats.org/wordprocessingml/2006/main" xmlns:a14="http://schemas.microsoft.com/office/drawing/2010/main" xmlns:cx1="http://schemas.microsoft.com/office/drawing/2015/9/8/chartex"/>
                       </a:ext>
                     </a:extLst>
                   </pic:spPr>
@@ -1441,7 +1486,7 @@
                     <pic:cNvPicPr/>
                   </pic:nvPicPr>
                   <pic:blipFill>
-                    <a:blip r:embed="rId12" cstate="print">
+                    <a:blip r:embed="rId10" cstate="print">
                       <a:extLst>
                         <a:ext uri="{28A0092B-C50C-407E-A947-70E740481C1C}">
                           <a14:useLocalDpi xmlns:a14="http://schemas.microsoft.com/office/drawing/2010/main" val="0"/>
@@ -1543,7 +1588,7 @@
                                           <pic:cNvPicPr/>
                                         </pic:nvPicPr>
                                         <pic:blipFill rotWithShape="1">
-                                          <a:blip r:embed="rId16"/>
+                                          <a:blip r:embed="rId12"/>
                                           <a:srcRect l="69299" t="60037" r="16750" b="21478"/>
                                           <a:stretch/>
                                         </pic:blipFill>
@@ -1559,8 +1604,8 @@
                                             <a:noFill/>
                                           </a:ln>
                                           <a:extLst>
-                                            <a:ext uri="{53640926-AAD7-44D8-BBD7-CCE9431645EC}">
-                                              <a14:shadowObscured xmlns:a14="http://schemas.microsoft.com/office/drawing/2010/main"/>
+                                            <a:ext uri="{53640926-AAD7-44d8-BBD7-CCE9431645EC}">
+                                              <a14:shadowObscured xmlns="" xmlns:mo="http://schemas.microsoft.com/office/mac/office/2008/main" xmlns:mv="urn:schemas-microsoft-com:mac:vml" xmlns:o="urn:schemas-microsoft-com:office:office" xmlns:v="urn:schemas-microsoft-com:vml" xmlns:w10="urn:schemas-microsoft-com:office:word" xmlns:w="http://schemas.openxmlformats.org/wordprocessingml/2006/main" xmlns:a14="http://schemas.microsoft.com/office/drawing/2010/main" xmlns:cx1="http://schemas.microsoft.com/office/drawing/2015/9/8/chartex"/>
                                             </a:ext>
                                           </a:extLst>
                                         </pic:spPr>
@@ -1616,7 +1661,7 @@
                                     <pic:cNvPicPr/>
                                   </pic:nvPicPr>
                                   <pic:blipFill rotWithShape="1">
-                                    <a:blip r:embed="rId16"/>
+                                    <a:blip r:embed="rId12"/>
                                     <a:srcRect l="69299" t="60037" r="16750" b="21478"/>
                                     <a:stretch/>
                                   </pic:blipFill>
@@ -1632,8 +1677,8 @@
                                       <a:noFill/>
                                     </a:ln>
                                     <a:extLst>
-                                      <a:ext uri="{53640926-AAD7-44D8-BBD7-CCE9431645EC}">
-                                        <a14:shadowObscured xmlns:a14="http://schemas.microsoft.com/office/drawing/2010/main"/>
+                                      <a:ext uri="{53640926-AAD7-44d8-BBD7-CCE9431645EC}">
+                                        <a14:shadowObscured xmlns="" xmlns:mo="http://schemas.microsoft.com/office/mac/office/2008/main" xmlns:mv="urn:schemas-microsoft-com:mac:vml" xmlns:o="urn:schemas-microsoft-com:office:office" xmlns:v="urn:schemas-microsoft-com:vml" xmlns:w10="urn:schemas-microsoft-com:office:word" xmlns:w="http://schemas.openxmlformats.org/wordprocessingml/2006/main" xmlns:a14="http://schemas.microsoft.com/office/drawing/2010/main" xmlns:cx1="http://schemas.microsoft.com/office/drawing/2015/9/8/chartex"/>
                                       </a:ext>
                                     </a:extLst>
                                   </pic:spPr>
@@ -1688,7 +1733,7 @@
           <w:sz w:val="20"/>
           <w:szCs w:val="20"/>
         </w:rPr>
-        <w:t>to scale the popup window.</w:t>
+        <w:t>to scale the popup window</w:t>
       </w:r>
     </w:p>
     <w:p/>
@@ -1699,12 +1744,30 @@
     </w:p>
     <w:p>
       <w:r>
-        <w:t xml:space="preserve">Resizing should only be allowed when in the Illustration tab.  If the window contains more than one tab, the functionality should be such that the sizing of the window changes, and switches, depending on which tab the user has selected.  </w:t>
+        <w:t xml:space="preserve">Resizing should only be allowed when in the Illustration tab. If the window contains more than one tab, the functionality should be such that the sizing of the window changes and switches, depending on which tab the user has selected.  </w:t>
       </w:r>
     </w:p>
     <w:p>
       <w:r>
-        <w:t xml:space="preserve">Resizing of the image should always take into account the image’s aspect ratio so not to distort or blur the image. </w:t>
+        <w:t xml:space="preserve">Resizing of the image should always take into account the image’s aspect ratio </w:t>
+      </w:r>
+      <w:r>
+        <w:t>to prevent</w:t>
+      </w:r>
+      <w:r>
+        <w:t xml:space="preserve"> distort</w:t>
+      </w:r>
+      <w:r>
+        <w:t>ing</w:t>
+      </w:r>
+      <w:r>
+        <w:t xml:space="preserve"> or blur</w:t>
+      </w:r>
+      <w:r>
+        <w:t>ring</w:t>
+      </w:r>
+      <w:r>
+        <w:t xml:space="preserve"> the image. </w:t>
       </w:r>
     </w:p>
     <w:p>
@@ -1715,7 +1778,6 @@
         <w:rPr>
           <w:noProof/>
         </w:rPr>
-        <w:lastRenderedPageBreak/>
         <w:drawing>
           <wp:anchor distT="0" distB="0" distL="114300" distR="114300" simplePos="0" relativeHeight="251665408" behindDoc="0" locked="0" layoutInCell="1" allowOverlap="1" wp14:anchorId="71619593" wp14:editId="2BDBDE29">
             <wp:simplePos x="0" y="0"/>
@@ -1740,7 +1802,7 @@
                     <pic:cNvPicPr/>
                   </pic:nvPicPr>
                   <pic:blipFill>
-                    <a:blip r:embed="rId12" cstate="print">
+                    <a:blip r:embed="rId10" cstate="print">
                       <a:extLst>
                         <a:ext uri="{28A0092B-C50C-407E-A947-70E740481C1C}">
                           <a14:useLocalDpi xmlns:a14="http://schemas.microsoft.com/office/drawing/2010/main" val="0"/>
@@ -1847,7 +1909,7 @@
                                           <pic:cNvPicPr/>
                                         </pic:nvPicPr>
                                         <pic:blipFill>
-                                          <a:blip r:embed="rId16"/>
+                                          <a:blip r:embed="rId12"/>
                                           <a:stretch>
                                             <a:fillRect/>
                                           </a:stretch>
@@ -1913,7 +1975,7 @@
                                     <pic:cNvPicPr/>
                                   </pic:nvPicPr>
                                   <pic:blipFill>
-                                    <a:blip r:embed="rId16"/>
+                                    <a:blip r:embed="rId12"/>
                                     <a:stretch>
                                       <a:fillRect/>
                                     </a:stretch>
@@ -1984,14 +2046,6 @@
         </w:rPr>
         <w:t>Example of a resized Illustration Glossary window</w:t>
       </w:r>
-      <w:r>
-        <w:rPr>
-          <w:rStyle w:val="Keyword"/>
-          <w:sz w:val="20"/>
-          <w:szCs w:val="20"/>
-        </w:rPr>
-        <w:t>.</w:t>
-      </w:r>
     </w:p>
     <w:p/>
     <w:p/>
@@ -2027,7 +2081,7 @@
                     <pic:cNvPicPr/>
                   </pic:nvPicPr>
                   <pic:blipFill rotWithShape="1">
-                    <a:blip r:embed="rId15"/>
+                    <a:blip r:embed="rId12"/>
                     <a:srcRect l="73868" t="2540" r="22191" b="92326"/>
                     <a:stretch/>
                   </pic:blipFill>
@@ -2043,8 +2097,8 @@
                       <a:noFill/>
                     </a:ln>
                     <a:extLst>
-                      <a:ext uri="{53640926-AAD7-44D8-BBD7-CCE9431645EC}">
-                        <a14:shadowObscured xmlns:a14="http://schemas.microsoft.com/office/drawing/2010/main"/>
+                      <a:ext uri="{53640926-AAD7-44d8-BBD7-CCE9431645EC}">
+                        <a14:shadowObscured xmlns="" xmlns:mo="http://schemas.microsoft.com/office/mac/office/2008/main" xmlns:mv="urn:schemas-microsoft-com:mac:vml" xmlns:o="urn:schemas-microsoft-com:office:office" xmlns:v="urn:schemas-microsoft-com:vml" xmlns:w10="urn:schemas-microsoft-com:office:word" xmlns:w="http://schemas.openxmlformats.org/wordprocessingml/2006/main" xmlns:a14="http://schemas.microsoft.com/office/drawing/2010/main" xmlns:cx1="http://schemas.microsoft.com/office/drawing/2015/9/8/chartex"/>
                       </a:ext>
                     </a:extLst>
                   </pic:spPr>
@@ -2096,7 +2150,7 @@
                     <pic:cNvPicPr/>
                   </pic:nvPicPr>
                   <pic:blipFill>
-                    <a:blip r:embed="rId12" cstate="print">
+                    <a:blip r:embed="rId10" cstate="print">
                       <a:extLst>
                         <a:ext uri="{28A0092B-C50C-407E-A947-70E740481C1C}">
                           <a14:useLocalDpi xmlns:a14="http://schemas.microsoft.com/office/drawing/2010/main" val="0"/>
@@ -2198,7 +2252,7 @@
                                           <pic:cNvPicPr/>
                                         </pic:nvPicPr>
                                         <pic:blipFill rotWithShape="1">
-                                          <a:blip r:embed="rId15"/>
+                                          <a:blip r:embed="rId12"/>
                                           <a:srcRect l="68810" t="-1831" r="16715" b="83516"/>
                                           <a:stretch/>
                                         </pic:blipFill>
@@ -2214,8 +2268,8 @@
                                             <a:noFill/>
                                           </a:ln>
                                           <a:extLst>
-                                            <a:ext uri="{53640926-AAD7-44D8-BBD7-CCE9431645EC}">
-                                              <a14:shadowObscured xmlns:a14="http://schemas.microsoft.com/office/drawing/2010/main"/>
+                                            <a:ext uri="{53640926-AAD7-44d8-BBD7-CCE9431645EC}">
+                                              <a14:shadowObscured xmlns="" xmlns:mo="http://schemas.microsoft.com/office/mac/office/2008/main" xmlns:mv="urn:schemas-microsoft-com:mac:vml" xmlns:o="urn:schemas-microsoft-com:office:office" xmlns:v="urn:schemas-microsoft-com:vml" xmlns:w10="urn:schemas-microsoft-com:office:word" xmlns:w="http://schemas.openxmlformats.org/wordprocessingml/2006/main" xmlns:a14="http://schemas.microsoft.com/office/drawing/2010/main" xmlns:cx1="http://schemas.microsoft.com/office/drawing/2015/9/8/chartex"/>
                                             </a:ext>
                                           </a:extLst>
                                         </pic:spPr>
@@ -2271,7 +2325,7 @@
                                     <pic:cNvPicPr/>
                                   </pic:nvPicPr>
                                   <pic:blipFill rotWithShape="1">
-                                    <a:blip r:embed="rId16"/>
+                                    <a:blip r:embed="rId12"/>
                                     <a:srcRect l="68810" t="-1831" r="16715" b="83516"/>
                                     <a:stretch/>
                                   </pic:blipFill>
@@ -2287,8 +2341,8 @@
                                       <a:noFill/>
                                     </a:ln>
                                     <a:extLst>
-                                      <a:ext uri="{53640926-AAD7-44D8-BBD7-CCE9431645EC}">
-                                        <a14:shadowObscured xmlns:a14="http://schemas.microsoft.com/office/drawing/2010/main"/>
+                                      <a:ext uri="{53640926-AAD7-44d8-BBD7-CCE9431645EC}">
+                                        <a14:shadowObscured xmlns="" xmlns:mo="http://schemas.microsoft.com/office/mac/office/2008/main" xmlns:mv="urn:schemas-microsoft-com:mac:vml" xmlns:o="urn:schemas-microsoft-com:office:office" xmlns:v="urn:schemas-microsoft-com:vml" xmlns:w10="urn:schemas-microsoft-com:office:word" xmlns:w="http://schemas.openxmlformats.org/wordprocessingml/2006/main" xmlns:a14="http://schemas.microsoft.com/office/drawing/2010/main" xmlns:cx1="http://schemas.microsoft.com/office/drawing/2015/9/8/chartex"/>
                                       </a:ext>
                                     </a:extLst>
                                   </pic:spPr>
@@ -2344,14 +2398,7 @@
           <w:sz w:val="20"/>
           <w:szCs w:val="20"/>
         </w:rPr>
-        <w:t xml:space="preserve">. Users can click and drag the lower-right four-arrow icon </w:t>
-      </w:r>
-      <w:r>
-        <w:rPr>
-          <w:rStyle w:val="Keyword"/>
-          <w:sz w:val="20"/>
-        </w:rPr>
-        <w:br/>
+        <w:t xml:space="preserve">. Users can click </w:t>
       </w:r>
       <w:r>
         <w:rPr>
@@ -2359,13 +2406,22 @@
           <w:sz w:val="20"/>
           <w:szCs w:val="20"/>
         </w:rPr>
-        <w:t>to scale the popup window.</w:t>
+        <w:t xml:space="preserve">the upper-right icon to close the popup window </w:t>
       </w:r>
     </w:p>
     <w:p/>
     <w:p>
       <w:r>
-        <w:t>The window should maintain state even after closed in such way that if the user re-opens the window it reappears in the same location</w:t>
+        <w:t>The window should maintain state even after closed</w:t>
+      </w:r>
+      <w:r>
+        <w:t>. That is,</w:t>
+      </w:r>
+      <w:r>
+        <w:t xml:space="preserve"> </w:t>
+      </w:r>
+      <w:r>
+        <w:t>if the user re-opens the window it reappears in the same location</w:t>
       </w:r>
       <w:bookmarkStart w:id="0" w:name="_GoBack"/>
       <w:bookmarkEnd w:id="0"/>
@@ -2378,16 +2434,33 @@
         <w:pStyle w:val="Heading3"/>
       </w:pPr>
       <w:r>
-        <w:lastRenderedPageBreak/>
         <w:t>Popup Window Information</w:t>
       </w:r>
     </w:p>
     <w:p>
       <w:r>
-        <w:t xml:space="preserve">The popup window should identify what word it refers to by displaying the corresponding word in the </w:t>
-      </w:r>
-      <w:r>
-        <w:t xml:space="preserve">upper left side of the popup window </w:t>
+        <w:t xml:space="preserve">The popup window should identify </w:t>
+      </w:r>
+      <w:r>
+        <w:t xml:space="preserve">to </w:t>
+      </w:r>
+      <w:r>
+        <w:t xml:space="preserve">what word it refers by displaying the corresponding word in the </w:t>
+      </w:r>
+      <w:r>
+        <w:t>upper left</w:t>
+      </w:r>
+      <w:r>
+        <w:t>-hand si</w:t>
+      </w:r>
+      <w:r>
+        <w:t>d</w:t>
+      </w:r>
+      <w:r>
+        <w:t>e</w:t>
+      </w:r>
+      <w:r>
+        <w:t xml:space="preserve"> of the </w:t>
       </w:r>
       <w:r>
         <w:t xml:space="preserve">header bar (Figure </w:t>
@@ -2473,7 +2546,7 @@
                                           <pic:cNvPicPr/>
                                         </pic:nvPicPr>
                                         <pic:blipFill rotWithShape="1">
-                                          <a:blip r:embed="rId15"/>
+                                          <a:blip r:embed="rId12"/>
                                           <a:srcRect l="21676" t="-466" r="53368" b="86389"/>
                                           <a:stretch/>
                                         </pic:blipFill>
@@ -2489,8 +2562,8 @@
                                             <a:noFill/>
                                           </a:ln>
                                           <a:extLst>
-                                            <a:ext uri="{53640926-AAD7-44D8-BBD7-CCE9431645EC}">
-                                              <a14:shadowObscured xmlns:a14="http://schemas.microsoft.com/office/drawing/2010/main"/>
+                                            <a:ext uri="{53640926-AAD7-44d8-BBD7-CCE9431645EC}">
+                                              <a14:shadowObscured xmlns="" xmlns:mo="http://schemas.microsoft.com/office/mac/office/2008/main" xmlns:mv="urn:schemas-microsoft-com:mac:vml" xmlns:o="urn:schemas-microsoft-com:office:office" xmlns:v="urn:schemas-microsoft-com:vml" xmlns:w10="urn:schemas-microsoft-com:office:word" xmlns:w="http://schemas.openxmlformats.org/wordprocessingml/2006/main" xmlns:a14="http://schemas.microsoft.com/office/drawing/2010/main" xmlns:cx1="http://schemas.microsoft.com/office/drawing/2015/9/8/chartex"/>
                                             </a:ext>
                                           </a:extLst>
                                         </pic:spPr>
@@ -2541,7 +2614,7 @@
                                     <pic:cNvPicPr/>
                                   </pic:nvPicPr>
                                   <pic:blipFill rotWithShape="1">
-                                    <a:blip r:embed="rId16"/>
+                                    <a:blip r:embed="rId12"/>
                                     <a:srcRect l="21676" t="-466" r="53368" b="86389"/>
                                     <a:stretch/>
                                   </pic:blipFill>
@@ -2557,8 +2630,8 @@
                                       <a:noFill/>
                                     </a:ln>
                                     <a:extLst>
-                                      <a:ext uri="{53640926-AAD7-44D8-BBD7-CCE9431645EC}">
-                                        <a14:shadowObscured xmlns:a14="http://schemas.microsoft.com/office/drawing/2010/main"/>
+                                      <a:ext uri="{53640926-AAD7-44d8-BBD7-CCE9431645EC}">
+                                        <a14:shadowObscured xmlns="" xmlns:mo="http://schemas.microsoft.com/office/mac/office/2008/main" xmlns:mv="urn:schemas-microsoft-com:mac:vml" xmlns:o="urn:schemas-microsoft-com:office:office" xmlns:v="urn:schemas-microsoft-com:vml" xmlns:w10="urn:schemas-microsoft-com:office:word" xmlns:w="http://schemas.openxmlformats.org/wordprocessingml/2006/main" xmlns:a14="http://schemas.microsoft.com/office/drawing/2010/main" xmlns:cx1="http://schemas.microsoft.com/office/drawing/2015/9/8/chartex"/>
                                       </a:ext>
                                     </a:extLst>
                                   </pic:spPr>
@@ -2632,7 +2705,7 @@
           <w:sz w:val="20"/>
           <w:szCs w:val="20"/>
         </w:rPr>
-        <w:t>the upper left-hand side of the header bar.</w:t>
+        <w:t>the upper left-hand side of the header bar</w:t>
       </w:r>
     </w:p>
     <w:p>
@@ -2650,13 +2723,37 @@
     </w:p>
     <w:p>
       <w:r>
-        <w:t>The popup window should contain a tab identifying the type of glossary.  In the case of an Illustration Glossary it should display a tab “Illustration.  In the case there are more than one type of glossary available for the word, the window should display other type</w:t>
+        <w:t>The popup window should contain a tab identifying the type of glossary. In the case of an Illustration Glossary it should display a tab “Illustration.</w:t>
+      </w:r>
+      <w:r>
+        <w:t>”</w:t>
+      </w:r>
+      <w:r>
+        <w:t xml:space="preserve">  </w:t>
+      </w:r>
+      <w:r>
+        <w:t>If</w:t>
+      </w:r>
+      <w:r>
+        <w:t xml:space="preserve"> there </w:t>
+      </w:r>
+      <w:r>
+        <w:t xml:space="preserve">is </w:t>
+      </w:r>
+      <w:r>
+        <w:t>more than one type of glossary available for the word, the window should display other type</w:t>
       </w:r>
       <w:r>
         <w:t>s</w:t>
       </w:r>
       <w:r>
-        <w:t xml:space="preserve"> of glossaries in separate tabs the user can click through to view (Figure</w:t>
+        <w:t xml:space="preserve"> of glossaries in separate tabs</w:t>
+      </w:r>
+      <w:r>
+        <w:t>.  T</w:t>
+      </w:r>
+      <w:r>
+        <w:t>he user can click through to view (Figure</w:t>
       </w:r>
       <w:r>
         <w:t>s</w:t>
@@ -2709,7 +2806,7 @@
                     <pic:cNvPicPr/>
                   </pic:nvPicPr>
                   <pic:blipFill>
-                    <a:blip r:embed="rId12" cstate="print">
+                    <a:blip r:embed="rId10" cstate="print">
                       <a:extLst>
                         <a:ext uri="{28A0092B-C50C-407E-A947-70E740481C1C}">
                           <a14:useLocalDpi xmlns:a14="http://schemas.microsoft.com/office/drawing/2010/main" val="0"/>
@@ -2813,7 +2910,7 @@
                                           </pic:cNvPicPr>
                                         </pic:nvPicPr>
                                         <pic:blipFill rotWithShape="1">
-                                          <a:blip r:embed="rId17">
+                                          <a:blip r:embed="rId13">
                                             <a:extLst>
                                               <a:ext uri="{28A0092B-C50C-407E-A947-70E740481C1C}">
                                                 <a14:useLocalDpi xmlns:a14="http://schemas.microsoft.com/office/drawing/2010/main" val="0"/>
@@ -2836,8 +2933,8 @@
                                             <a:noFill/>
                                           </a:ln>
                                           <a:extLst>
-                                            <a:ext uri="{53640926-AAD7-44D8-BBD7-CCE9431645EC}">
-                                              <a14:shadowObscured xmlns:a14="http://schemas.microsoft.com/office/drawing/2010/main"/>
+                                            <a:ext uri="{53640926-AAD7-44d8-BBD7-CCE9431645EC}">
+                                              <a14:shadowObscured xmlns="" xmlns:mo="http://schemas.microsoft.com/office/mac/office/2008/main" xmlns:mv="urn:schemas-microsoft-com:mac:vml" xmlns:o="urn:schemas-microsoft-com:office:office" xmlns:v="urn:schemas-microsoft-com:vml" xmlns:w10="urn:schemas-microsoft-com:office:word" xmlns:w="http://schemas.openxmlformats.org/wordprocessingml/2006/main" xmlns:a14="http://schemas.microsoft.com/office/drawing/2010/main" xmlns:cx1="http://schemas.microsoft.com/office/drawing/2015/9/8/chartex"/>
                                             </a:ext>
                                           </a:extLst>
                                         </pic:spPr>
@@ -2890,7 +2987,7 @@
                                     </pic:cNvPicPr>
                                   </pic:nvPicPr>
                                   <pic:blipFill rotWithShape="1">
-                                    <a:blip r:embed="rId18">
+                                    <a:blip r:embed="rId13">
                                       <a:extLst>
                                         <a:ext uri="{28A0092B-C50C-407E-A947-70E740481C1C}">
                                           <a14:useLocalDpi xmlns:a14="http://schemas.microsoft.com/office/drawing/2010/main" val="0"/>
@@ -2913,8 +3010,8 @@
                                       <a:noFill/>
                                     </a:ln>
                                     <a:extLst>
-                                      <a:ext uri="{53640926-AAD7-44D8-BBD7-CCE9431645EC}">
-                                        <a14:shadowObscured xmlns:a14="http://schemas.microsoft.com/office/drawing/2010/main"/>
+                                      <a:ext uri="{53640926-AAD7-44d8-BBD7-CCE9431645EC}">
+                                        <a14:shadowObscured xmlns="" xmlns:mo="http://schemas.microsoft.com/office/mac/office/2008/main" xmlns:mv="urn:schemas-microsoft-com:mac:vml" xmlns:o="urn:schemas-microsoft-com:office:office" xmlns:v="urn:schemas-microsoft-com:vml" xmlns:w10="urn:schemas-microsoft-com:office:word" xmlns:w="http://schemas.openxmlformats.org/wordprocessingml/2006/main" xmlns:a14="http://schemas.microsoft.com/office/drawing/2010/main" xmlns:cx1="http://schemas.microsoft.com/office/drawing/2015/9/8/chartex"/>
                                       </a:ext>
                                     </a:extLst>
                                   </pic:spPr>
@@ -2980,7 +3077,7 @@
           <w:sz w:val="20"/>
           <w:szCs w:val="20"/>
         </w:rPr>
-        <w:t>the upper left-hand side of the header bar.</w:t>
+        <w:t>the upper left-hand side of the header bar</w:t>
       </w:r>
     </w:p>
     <w:p>
@@ -3001,7 +3098,6 @@
         <w:rPr>
           <w:noProof/>
         </w:rPr>
-        <w:lastRenderedPageBreak/>
         <w:drawing>
           <wp:anchor distT="0" distB="0" distL="114300" distR="114300" simplePos="0" relativeHeight="251663360" behindDoc="0" locked="0" layoutInCell="1" allowOverlap="1" wp14:anchorId="20B47CAC" wp14:editId="4D948134">
             <wp:simplePos x="0" y="0"/>
@@ -3026,7 +3122,7 @@
                     <pic:cNvPicPr/>
                   </pic:nvPicPr>
                   <pic:blipFill>
-                    <a:blip r:embed="rId12" cstate="print">
+                    <a:blip r:embed="rId10" cstate="print">
                       <a:extLst>
                         <a:ext uri="{28A0092B-C50C-407E-A947-70E740481C1C}">
                           <a14:useLocalDpi xmlns:a14="http://schemas.microsoft.com/office/drawing/2010/main" val="0"/>
@@ -3130,7 +3226,7 @@
                                           </pic:cNvPicPr>
                                         </pic:nvPicPr>
                                         <pic:blipFill>
-                                          <a:blip r:embed="rId18">
+                                          <a:blip r:embed="rId13">
                                             <a:extLst>
                                               <a:ext uri="{28A0092B-C50C-407E-A947-70E740481C1C}">
                                                 <a14:useLocalDpi xmlns:a14="http://schemas.microsoft.com/office/drawing/2010/main" val="0"/>
@@ -3204,7 +3300,7 @@
                                     </pic:cNvPicPr>
                                   </pic:nvPicPr>
                                   <pic:blipFill>
-                                    <a:blip r:embed="rId18">
+                                    <a:blip r:embed="rId13">
                                       <a:extLst>
                                         <a:ext uri="{28A0092B-C50C-407E-A947-70E740481C1C}">
                                           <a14:useLocalDpi xmlns:a14="http://schemas.microsoft.com/office/drawing/2010/main" val="0"/>
@@ -3307,14 +3403,6 @@
         </w:rPr>
         <w:t>lossary type</w:t>
       </w:r>
-      <w:r>
-        <w:rPr>
-          <w:rStyle w:val="Keyword"/>
-          <w:sz w:val="20"/>
-          <w:szCs w:val="20"/>
-        </w:rPr>
-        <w:t>.</w:t>
-      </w:r>
     </w:p>
     <w:p>
       <w:pPr>
@@ -3335,7 +3423,7 @@
         <w:t xml:space="preserve">he </w:t>
       </w:r>
       <w:r>
-        <w:t>Illustration Glossary feature is made available based on t</w:t>
+        <w:t>Illustration Glossary is made available based on t</w:t>
       </w:r>
       <w:r>
         <w:t xml:space="preserve">he </w:t>
@@ -3365,7 +3453,7 @@
         <w:t xml:space="preserve"> </w:t>
       </w:r>
       <w:r>
-        <w:t>guidelines.  This feature is only available to the test taker when the system has been configured to do so</w:t>
+        <w:t>guidelines. This feature is only available to the test taker when the system has been configured to do so</w:t>
       </w:r>
       <w:r>
         <w:t xml:space="preserve"> in the registration system</w:t>
@@ -3374,7 +3462,6 @@
         <w:t xml:space="preserve">.  </w:t>
       </w:r>
     </w:p>
-    <w:p/>
     <w:p>
       <w:r>
         <w:t>For information regarding the specifications of the item files containing the Illustration Glossary please refer to the following documents on SmarterApp.org:</w:t>
@@ -3401,7 +3488,7 @@
         <w:t>tation of assessment items</w:t>
       </w:r>
       <w:r>
-        <w:t xml:space="preserve">.  </w:t>
+        <w:t xml:space="preserve">. </w:t>
       </w:r>
       <w:r>
         <w:t>This</w:t>
@@ -3420,7 +3507,6 @@
           <w:color w:val="0085AD" w:themeColor="text2"/>
           <w:sz w:val="24"/>
         </w:rPr>
-        <w:lastRenderedPageBreak/>
         <w:t xml:space="preserve">SmarterApp </w:t>
       </w:r>
       <w:r>
@@ -3477,8 +3563,8 @@
       </w:r>
     </w:p>
     <w:sectPr>
-      <w:headerReference w:type="default" r:id="rId19"/>
-      <w:footerReference w:type="default" r:id="rId20"/>
+      <w:headerReference w:type="default" r:id="rId14"/>
+      <w:footerReference w:type="default" r:id="rId15"/>
       <w:pgSz w:w="12240" w:h="15840" w:code="1"/>
       <w:pgMar w:top="2491" w:right="1440" w:bottom="1440" w:left="1440" w:header="720" w:footer="720" w:gutter="0"/>
       <w:cols w:space="720"/>
@@ -3535,7 +3621,7 @@
       <w:rPr>
         <w:noProof/>
       </w:rPr>
-      <w:t>4</w:t>
+      <w:t>1</w:t>
     </w:r>
     <w:r>
       <w:rPr>
@@ -6190,15 +6276,6 @@
     <w:lsdException w:name="Book Title" w:uiPriority="33"/>
     <w:lsdException w:name="Bibliography" w:semiHidden="1" w:uiPriority="37" w:unhideWhenUsed="1"/>
     <w:lsdException w:name="TOC Heading" w:semiHidden="1" w:uiPriority="39" w:unhideWhenUsed="1" w:qFormat="1"/>
-    <w:lsdException w:name="Plain Table 1" w:locked="0" w:uiPriority="41"/>
-    <w:lsdException w:name="Plain Table 2" w:locked="0" w:uiPriority="42"/>
-    <w:lsdException w:name="Plain Table 3" w:locked="0" w:uiPriority="43"/>
-    <w:lsdException w:name="Plain Table 4" w:locked="0" w:uiPriority="44"/>
-    <w:lsdException w:name="Plain Table 5" w:locked="0" w:uiPriority="45"/>
-    <w:lsdException w:name="Grid Table Light" w:locked="0" w:uiPriority="40"/>
-    <w:lsdException w:name="Grid Table 1 Light" w:locked="0" w:uiPriority="46"/>
-    <w:lsdException w:name="Grid Table 2" w:locked="0" w:uiPriority="47"/>
-    <w:lsdException w:name="Grid Table 3" w:locked="0" w:uiPriority="48"/>
     <w:lsdException w:name="Grid Table 4" w:locked="0" w:uiPriority="49"/>
     <w:lsdException w:name="Grid Table 5 Dark" w:locked="0" w:uiPriority="50"/>
     <w:lsdException w:name="Grid Table 6 Colorful" w:locked="0" w:uiPriority="51"/>
@@ -7460,7 +7537,7 @@
 </file>
 
 <file path=customXml/itemProps1.xml><?xml version="1.0" encoding="utf-8"?>
-<ds:datastoreItem xmlns:ds="http://schemas.openxmlformats.org/officeDocument/2006/customXml" ds:itemID="{5EB046EE-C28B-432D-A55C-4F7F3A971548}">
+<ds:datastoreItem xmlns:ds="http://schemas.openxmlformats.org/officeDocument/2006/customXml" ds:itemID="{212CE131-F1FB-4E3B-A582-A74E436ECCC2}">
   <ds:schemaRefs>
     <ds:schemaRef ds:uri="http://schemas.openxmlformats.org/officeDocument/2006/bibliography"/>
   </ds:schemaRefs>

</xml_diff>